<commit_message>
Mise a jour des liens git
</commit_message>
<xml_diff>
--- a/TD/TD 0/Dongmo Giresse 20U2925.docx
+++ b/TD/TD 0/Dongmo Giresse 20U2925.docx
@@ -230,19 +230,7 @@
         <w:rPr>
           <w:lang w:val="fr-FR"/>
         </w:rPr>
-        <w:t xml:space="preserve">l’indice de l’élément 23 dans cette liste </w:t>
-      </w:r>
-      <w:r>
-        <w:rPr>
-          <w:lang w:val="fr-FR"/>
-        </w:rPr>
-        <w:t>[1,2,5,8,16,23,50,128]</w:t>
-      </w:r>
-      <w:r>
-        <w:rPr>
-          <w:lang w:val="fr-FR"/>
-        </w:rPr>
-        <w:t xml:space="preserve"> est 5 et 14 n’existe pas dans la liste.</w:t>
+        <w:t>l’indice de l’élément 23 dans cette liste [1,2,5,8,16,23,50,128] est 5 et 14 n’existe pas dans la liste.</w:t>
       </w:r>
     </w:p>
     <w:p>
@@ -312,6 +300,19 @@
           <w:lang w:val="fr-FR"/>
         </w:rPr>
         <w:t>Dépôt git :</w:t>
+      </w:r>
+      <w:r>
+        <w:rPr>
+          <w:b/>
+          <w:lang w:val="fr-FR"/>
+        </w:rPr>
+        <w:t xml:space="preserve">  </w:t>
+      </w:r>
+      <w:r>
+        <w:rPr>
+          <w:lang w:val="fr-FR"/>
+        </w:rPr>
+        <w:t>https://github.com/fenix237/inf-5059-genie-logiciel/tree/main/TD/TD%200/exo%201</w:t>
       </w:r>
     </w:p>
     <w:p>
@@ -369,7 +370,7 @@
             <v:path o:extrusionok="f" gradientshapeok="t" o:connecttype="rect"/>
             <o:lock v:ext="edit" aspectratio="t"/>
           </v:shapetype>
-          <v:shape id="_x0000_s1026" type="#_x0000_t75" style="position:absolute;margin-left:286.15pt;margin-top:13.7pt;width:87.1pt;height:44.55pt;rotation:-23724139fd;z-index:-251657216;mso-position-horizontal-relative:text;mso-position-vertical-relative:text;mso-width-relative:page;mso-height-relative:page">
+          <v:shape id="_x0000_s1026" type="#_x0000_t75" style="position:absolute;margin-left:286.15pt;margin-top:13.7pt;width:87.1pt;height:44.55pt;rotation:-23724139fd;z-index:-251658752;mso-position-horizontal-relative:text;mso-position-vertical-relative:text;mso-width-relative:page;mso-height-relative:page">
             <v:imagedata r:id="rId4" o:title="grapheexemple"/>
           </v:shape>
         </w:pict>
@@ -582,8 +583,6 @@
     <w:p>
       <w:pPr>
         <w:rPr>
-          <w:b/>
-          <w:u w:val="single"/>
           <w:lang w:val="fr-FR"/>
         </w:rPr>
       </w:pPr>
@@ -594,6 +593,18 @@
           <w:lang w:val="fr-FR"/>
         </w:rPr>
         <w:t>Dépôt git :</w:t>
+      </w:r>
+      <w:r>
+        <w:rPr>
+          <w:lang w:val="fr-FR"/>
+        </w:rPr>
+        <w:t xml:space="preserve"> </w:t>
+      </w:r>
+      <w:r>
+        <w:rPr>
+          <w:lang w:val="fr-FR"/>
+        </w:rPr>
+        <w:t>https://github.com/fenix237/inf-5059-genie-logiciel/tree/main/TD/TD%200/exo%202</w:t>
       </w:r>
     </w:p>
     <w:p>
@@ -867,13 +878,7 @@
         <w:rPr>
           <w:lang w:val="fr-FR"/>
         </w:rPr>
-        <w:t xml:space="preserve">Pour les articles </w:t>
-      </w:r>
-      <w:r>
-        <w:rPr>
-          <w:lang w:val="fr-FR"/>
-        </w:rPr>
-        <w:t>(A1</w:t>
+        <w:t>Pour les articles (A1</w:t>
       </w:r>
       <w:proofErr w:type="gramStart"/>
       <w:r>
@@ -887,13 +892,7 @@
         <w:rPr>
           <w:lang w:val="fr-FR"/>
         </w:rPr>
-        <w:t>10,4}, A2 :{15,5}, A3 :{40,6}, A4 :{30,3})</w:t>
-      </w:r>
-      <w:r>
-        <w:rPr>
-          <w:lang w:val="fr-FR"/>
-        </w:rPr>
-        <w:t xml:space="preserve"> avec le poids maximal du sac 6, la valeur maximale est 30 et l’article ajouté d</w:t>
+        <w:t>10,4}, A2 :{15,5}, A3 :{40,6}, A4 :{30,3}) avec le poids maximal du sac 6, la valeur maximale est 30 et l’article ajouté d</w:t>
       </w:r>
       <w:r>
         <w:rPr>
@@ -1023,8 +1022,6 @@
     <w:p>
       <w:pPr>
         <w:rPr>
-          <w:b/>
-          <w:u w:val="single"/>
           <w:lang w:val="fr-FR"/>
         </w:rPr>
       </w:pPr>
@@ -1036,6 +1033,18 @@
         </w:rPr>
         <w:t>Dépôt git :</w:t>
       </w:r>
+      <w:r>
+        <w:rPr>
+          <w:lang w:val="fr-FR"/>
+        </w:rPr>
+        <w:t xml:space="preserve"> </w:t>
+      </w:r>
+      <w:r>
+        <w:rPr>
+          <w:lang w:val="fr-FR"/>
+        </w:rPr>
+        <w:t>https://github.com/fenix237/inf-5059-genie-logiciel/tree/main/TD/TD%200/exo%203</w:t>
+      </w:r>
     </w:p>
     <w:p>
       <w:pPr>
@@ -1231,345 +1240,367 @@
         <w:rPr>
           <w:lang w:val="fr-FR"/>
         </w:rPr>
-        <w:t xml:space="preserve">5,7],[6,8],[9,10] les </w:t>
+        <w:t>5,7],[6,8],[9,10] les intervalles fusionné</w:t>
+      </w:r>
+      <w:r>
+        <w:rPr>
+          <w:lang w:val="fr-FR"/>
+        </w:rPr>
+        <w:t>s</w:t>
+      </w:r>
+      <w:r>
+        <w:rPr>
+          <w:lang w:val="fr-FR"/>
+        </w:rPr>
+        <w:t xml:space="preserve"> sont [1,4] et [5,10]</w:t>
+      </w:r>
+    </w:p>
+    <w:p>
+      <w:pPr>
+        <w:rPr>
+          <w:lang w:val="fr-FR"/>
+        </w:rPr>
+      </w:pPr>
+      <w:r>
+        <w:rPr>
+          <w:b/>
+          <w:u w:val="single"/>
+          <w:lang w:val="fr-FR"/>
+        </w:rPr>
+        <w:t>Conclusion :</w:t>
+      </w:r>
+      <w:r>
+        <w:rPr>
+          <w:b/>
+          <w:lang w:val="fr-FR"/>
+        </w:rPr>
+        <w:t xml:space="preserve">  </w:t>
+      </w:r>
+      <w:r>
+        <w:rPr>
+          <w:lang w:val="fr-FR"/>
+        </w:rPr>
+        <w:t>L'algorithme de fusion d'intervalles offre une solution efficace pour simplifier des ensembles d'intervalles en éliminant les chevauchements, avec une complexité temporelle de</w:t>
+      </w:r>
+      <w:r>
+        <w:rPr>
+          <w:rStyle w:val="mclose"/>
+          <w:lang w:val="fr-FR"/>
+        </w:rPr>
+        <w:t xml:space="preserve"> O(</w:t>
+      </w:r>
+      <w:proofErr w:type="spellStart"/>
+      <w:r>
+        <w:rPr>
+          <w:rStyle w:val="mclose"/>
+          <w:lang w:val="fr-FR"/>
+        </w:rPr>
+        <w:t>nlogn</w:t>
+      </w:r>
+      <w:proofErr w:type="spellEnd"/>
+      <w:r>
+        <w:rPr>
+          <w:rStyle w:val="mclose"/>
+          <w:lang w:val="fr-FR"/>
+        </w:rPr>
+        <w:t>)</w:t>
+      </w:r>
+      <w:r>
+        <w:rPr>
+          <w:lang w:val="fr-FR"/>
+        </w:rPr>
+        <w:t xml:space="preserve"> en raison du tri, suivie d'une itération </w:t>
+      </w:r>
+      <w:r>
+        <w:rPr>
+          <w:rStyle w:val="katex-mathml"/>
+          <w:lang w:val="fr-FR"/>
+        </w:rPr>
+        <w:t xml:space="preserve">O(n) </w:t>
+      </w:r>
+      <w:r>
+        <w:rPr>
+          <w:lang w:val="fr-FR"/>
+        </w:rPr>
+        <w:t>pour la fusion. Cela permet d'obtenir une représentation co</w:t>
+      </w:r>
+      <w:r>
+        <w:rPr>
+          <w:lang w:val="fr-FR"/>
+        </w:rPr>
+        <w:t>ncise et claire des intervalles</w:t>
+      </w:r>
+      <w:r>
+        <w:rPr>
+          <w:lang w:val="fr-FR"/>
+        </w:rPr>
+        <w:t>.</w:t>
+      </w:r>
+    </w:p>
+    <w:p>
+      <w:pPr>
+        <w:rPr>
+          <w:lang w:val="fr-FR"/>
+        </w:rPr>
+      </w:pPr>
+      <w:r>
+        <w:rPr>
+          <w:b/>
+          <w:u w:val="single"/>
+          <w:lang w:val="fr-FR"/>
+        </w:rPr>
+        <w:t>Dépôt git :</w:t>
+      </w:r>
+      <w:r>
+        <w:rPr>
+          <w:lang w:val="fr-FR"/>
+        </w:rPr>
+        <w:t xml:space="preserve"> </w:t>
+      </w:r>
+      <w:r>
+        <w:rPr>
+          <w:lang w:val="fr-FR"/>
+        </w:rPr>
+        <w:t>https://github.com/fenix237/inf-5059-genie-logiciel/tree/main/TD/TD%200/exo%204</w:t>
+      </w:r>
+    </w:p>
+    <w:p>
+      <w:pPr>
+        <w:rPr>
+          <w:lang w:val="fr-FR"/>
+        </w:rPr>
+      </w:pPr>
+    </w:p>
+    <w:p>
+      <w:pPr>
+        <w:rPr>
+          <w:b/>
+          <w:u w:val="single"/>
+          <w:lang w:val="fr-FR"/>
+        </w:rPr>
+      </w:pPr>
+      <w:r>
+        <w:rPr>
+          <w:b/>
+          <w:u w:val="single"/>
+          <w:lang w:val="fr-FR"/>
+        </w:rPr>
+        <w:t xml:space="preserve">EXERCICE </w:t>
+      </w:r>
+      <w:r>
+        <w:rPr>
+          <w:b/>
+          <w:u w:val="single"/>
+          <w:lang w:val="fr-FR"/>
+        </w:rPr>
+        <w:t>5</w:t>
+      </w:r>
+    </w:p>
+    <w:p>
+      <w:pPr>
+        <w:rPr>
+          <w:lang w:val="fr-FR"/>
+        </w:rPr>
+      </w:pPr>
+      <w:r>
+        <w:rPr>
+          <w:b/>
+          <w:u w:val="single"/>
+          <w:lang w:val="fr-FR"/>
+        </w:rPr>
+        <w:t>Représentation du problème :</w:t>
+      </w:r>
+      <w:r>
+        <w:rPr>
+          <w:lang w:val="fr-FR"/>
+        </w:rPr>
+        <w:t xml:space="preserve"> </w:t>
+      </w:r>
+      <w:r>
+        <w:rPr>
+          <w:lang w:val="fr-FR"/>
+        </w:rPr>
+        <w:t>Trouver le sous tableau contigu avec le maximum. Soit un tableau [-2,-3,-1,-5], le sous tableau contigu devra être [-1] et la somme maximum devra être -1 car la somme devra être réinitialisée dans le cas où elle est négative</w:t>
+      </w:r>
+    </w:p>
+    <w:p>
+      <w:pPr>
+        <w:rPr>
+          <w:lang w:val="fr-FR"/>
+        </w:rPr>
+      </w:pPr>
+      <w:r>
+        <w:rPr>
+          <w:b/>
+          <w:u w:val="single"/>
+          <w:lang w:val="fr-FR"/>
+        </w:rPr>
+        <w:t>Solution :</w:t>
+      </w:r>
+      <w:r>
+        <w:rPr>
+          <w:b/>
+          <w:lang w:val="fr-FR"/>
+        </w:rPr>
+        <w:t xml:space="preserve"> </w:t>
+      </w:r>
+      <w:r>
+        <w:rPr>
+          <w:lang w:val="fr-FR"/>
+        </w:rPr>
+        <w:t>L’algorithme de Kadane prends en paramètre un tableau et calcule la somme maximale des éléments le comportant. Pendant le parcours, si la somme devient négative elle est réinitialisée</w:t>
+      </w:r>
+      <w:r>
+        <w:rPr>
+          <w:lang w:val="fr-FR"/>
+        </w:rPr>
+        <w:t>.</w:t>
+      </w:r>
+      <w:r>
+        <w:rPr>
+          <w:lang w:val="fr-FR"/>
+        </w:rPr>
+        <w:t xml:space="preserve"> Le résultat étant le sous tableau ayant le sous tableau contigu avec la somme maximum.</w:t>
+      </w:r>
+    </w:p>
+    <w:p>
+      <w:pPr>
+        <w:rPr>
+          <w:lang w:val="fr-FR"/>
+        </w:rPr>
+      </w:pPr>
+      <w:r>
+        <w:rPr>
+          <w:b/>
+          <w:u w:val="single"/>
+          <w:lang w:val="fr-FR"/>
+        </w:rPr>
+        <w:t>Résultat</w:t>
+      </w:r>
+      <w:r>
+        <w:rPr>
+          <w:u w:val="single"/>
+          <w:lang w:val="fr-FR"/>
+        </w:rPr>
+        <w:t> </w:t>
+      </w:r>
+      <w:r>
+        <w:rPr>
+          <w:b/>
+          <w:u w:val="single"/>
+          <w:lang w:val="fr-FR"/>
+        </w:rPr>
+        <w:t>:</w:t>
+      </w:r>
+      <w:r>
+        <w:rPr>
+          <w:lang w:val="fr-FR"/>
+        </w:rPr>
+        <w:t xml:space="preserve"> Pour le tableau </w:t>
+      </w:r>
+      <w:r>
+        <w:rPr>
+          <w:lang w:val="fr-FR"/>
+        </w:rPr>
+        <w:t xml:space="preserve">[-2,-3,-1,-5] le sous tableau contigu est [-1] et la somme maximale est -1 ; Pour le tableau [5,4,-1,7,-8] le sous tableau contigu est [5,4,-1,7] la somme maximale est 15 </w:t>
+      </w:r>
+    </w:p>
+    <w:p>
+      <w:pPr>
+        <w:rPr>
+          <w:lang w:val="fr-FR"/>
+        </w:rPr>
+      </w:pPr>
+      <w:r>
+        <w:rPr>
+          <w:b/>
+          <w:u w:val="single"/>
+          <w:lang w:val="fr-FR"/>
+        </w:rPr>
+        <w:t>Conclusion :</w:t>
+      </w:r>
+      <w:r>
+        <w:rPr>
+          <w:b/>
+          <w:lang w:val="fr-FR"/>
+        </w:rPr>
+        <w:t xml:space="preserve">  </w:t>
+      </w:r>
+      <w:r>
+        <w:rPr>
+          <w:lang w:val="fr-FR"/>
+        </w:rPr>
+        <w:t>L'algorithme de Kadane permet de trouver efficacement le sous-tableau contigu avec la somme maximale en une seule passe sur le tableau, offrant une complexité temporelle de O(n)</w:t>
+      </w:r>
+      <w:r>
+        <w:rPr>
+          <w:lang w:val="fr-FR"/>
+        </w:rPr>
+        <w:t>.</w:t>
+      </w:r>
+    </w:p>
+    <w:p>
+      <w:pPr>
+        <w:rPr>
+          <w:lang w:val="fr-FR"/>
+        </w:rPr>
+      </w:pPr>
+      <w:r>
+        <w:rPr>
+          <w:b/>
+          <w:u w:val="single"/>
+          <w:lang w:val="fr-FR"/>
+        </w:rPr>
+        <w:t>Dépôt git :</w:t>
+      </w:r>
+      <w:r>
+        <w:rPr>
+          <w:lang w:val="fr-FR"/>
+        </w:rPr>
+        <w:t xml:space="preserve"> </w:t>
+      </w:r>
+      <w:r>
+        <w:rPr>
+          <w:lang w:val="fr-FR"/>
+        </w:rPr>
+        <w:t>https://github.com/fenix237/inf-5059-genie-logiciel/tree/main/TD/TD%200/exo%205</w:t>
+      </w:r>
+    </w:p>
+    <w:p>
+      <w:pPr>
+        <w:rPr>
+          <w:lang w:val="fr-FR"/>
+        </w:rPr>
+      </w:pPr>
+    </w:p>
+    <w:p>
+      <w:pPr>
+        <w:rPr>
+          <w:lang w:val="fr-FR"/>
+        </w:rPr>
+      </w:pPr>
+      <w:r>
+        <w:rPr>
+          <w:b/>
+          <w:u w:val="single"/>
+          <w:lang w:val="fr-FR"/>
+        </w:rPr>
+        <w:t>Rapport et exos:</w:t>
+      </w:r>
+      <w:r>
+        <w:rPr>
+          <w:lang w:val="fr-FR"/>
+        </w:rPr>
+        <w:t xml:space="preserve"> </w:t>
+      </w:r>
+      <w:r>
+        <w:rPr>
+          <w:lang w:val="fr-FR"/>
+        </w:rPr>
+        <w:t>https://github.com/fenix237/inf-5059-genie-logiciel/blob/main/TD/TD%200/</w:t>
       </w:r>
       <w:bookmarkStart w:id="0" w:name="_GoBack"/>
       <w:bookmarkEnd w:id="0"/>
-      <w:r>
-        <w:rPr>
-          <w:lang w:val="fr-FR"/>
-        </w:rPr>
-        <w:t>intervalles fusionné</w:t>
-      </w:r>
-      <w:r>
-        <w:rPr>
-          <w:lang w:val="fr-FR"/>
-        </w:rPr>
-        <w:t>s</w:t>
-      </w:r>
-      <w:r>
-        <w:rPr>
-          <w:lang w:val="fr-FR"/>
-        </w:rPr>
-        <w:t xml:space="preserve"> sont [1,4] et [5,10]</w:t>
-      </w:r>
-    </w:p>
-    <w:p>
-      <w:pPr>
-        <w:rPr>
-          <w:lang w:val="fr-FR"/>
-        </w:rPr>
-      </w:pPr>
-      <w:r>
-        <w:rPr>
-          <w:b/>
-          <w:u w:val="single"/>
-          <w:lang w:val="fr-FR"/>
-        </w:rPr>
-        <w:t>Conclusion :</w:t>
-      </w:r>
-      <w:r>
-        <w:rPr>
-          <w:b/>
-          <w:lang w:val="fr-FR"/>
-        </w:rPr>
-        <w:t xml:space="preserve">  </w:t>
-      </w:r>
-      <w:r>
-        <w:rPr>
-          <w:lang w:val="fr-FR"/>
-        </w:rPr>
-        <w:t>L'algorithme de fusion d'intervalles offre une solution efficace pour simplifier des ensembles d'intervalles en éliminant les chevauchements, avec une complexité temporelle de</w:t>
-      </w:r>
-      <w:r>
-        <w:rPr>
-          <w:rStyle w:val="mclose"/>
-          <w:lang w:val="fr-FR"/>
-        </w:rPr>
-        <w:t xml:space="preserve"> O(</w:t>
-      </w:r>
-      <w:proofErr w:type="spellStart"/>
-      <w:r>
-        <w:rPr>
-          <w:rStyle w:val="mclose"/>
-          <w:lang w:val="fr-FR"/>
-        </w:rPr>
-        <w:t>nlogn</w:t>
-      </w:r>
-      <w:proofErr w:type="spellEnd"/>
-      <w:r>
-        <w:rPr>
-          <w:rStyle w:val="mclose"/>
-          <w:lang w:val="fr-FR"/>
-        </w:rPr>
-        <w:t>)</w:t>
-      </w:r>
-      <w:r>
-        <w:rPr>
-          <w:lang w:val="fr-FR"/>
-        </w:rPr>
-        <w:t xml:space="preserve"> en raison du tri, suivie d'une itération </w:t>
-      </w:r>
-      <w:r>
-        <w:rPr>
-          <w:rStyle w:val="katex-mathml"/>
-          <w:lang w:val="fr-FR"/>
-        </w:rPr>
-        <w:t xml:space="preserve">O(n) </w:t>
-      </w:r>
-      <w:r>
-        <w:rPr>
-          <w:lang w:val="fr-FR"/>
-        </w:rPr>
-        <w:t>pour la fusion. Cela permet d'obtenir une représentation co</w:t>
-      </w:r>
-      <w:r>
-        <w:rPr>
-          <w:lang w:val="fr-FR"/>
-        </w:rPr>
-        <w:t>ncise et claire des intervalles</w:t>
-      </w:r>
-      <w:r>
-        <w:rPr>
-          <w:lang w:val="fr-FR"/>
-        </w:rPr>
-        <w:t>.</w:t>
-      </w:r>
-    </w:p>
-    <w:p>
-      <w:pPr>
-        <w:rPr>
-          <w:b/>
-          <w:u w:val="single"/>
-          <w:lang w:val="fr-FR"/>
-        </w:rPr>
-      </w:pPr>
-      <w:r>
-        <w:rPr>
-          <w:b/>
-          <w:u w:val="single"/>
-          <w:lang w:val="fr-FR"/>
-        </w:rPr>
-        <w:t>Dépôt git :</w:t>
-      </w:r>
-    </w:p>
-    <w:p>
-      <w:pPr>
-        <w:rPr>
-          <w:lang w:val="fr-FR"/>
-        </w:rPr>
-      </w:pPr>
-    </w:p>
-    <w:p>
-      <w:pPr>
-        <w:rPr>
-          <w:b/>
-          <w:u w:val="single"/>
-          <w:lang w:val="fr-FR"/>
-        </w:rPr>
-      </w:pPr>
-      <w:r>
-        <w:rPr>
-          <w:b/>
-          <w:u w:val="single"/>
-          <w:lang w:val="fr-FR"/>
-        </w:rPr>
-        <w:t xml:space="preserve">EXERCICE </w:t>
-      </w:r>
-      <w:r>
-        <w:rPr>
-          <w:b/>
-          <w:u w:val="single"/>
-          <w:lang w:val="fr-FR"/>
-        </w:rPr>
-        <w:t>5</w:t>
-      </w:r>
-    </w:p>
-    <w:p>
-      <w:pPr>
-        <w:rPr>
-          <w:lang w:val="fr-FR"/>
-        </w:rPr>
-      </w:pPr>
-      <w:r>
-        <w:rPr>
-          <w:b/>
-          <w:u w:val="single"/>
-          <w:lang w:val="fr-FR"/>
-        </w:rPr>
-        <w:t>Représentation du problème :</w:t>
-      </w:r>
-      <w:r>
-        <w:rPr>
-          <w:lang w:val="fr-FR"/>
-        </w:rPr>
-        <w:t xml:space="preserve"> </w:t>
-      </w:r>
-      <w:r>
-        <w:rPr>
-          <w:lang w:val="fr-FR"/>
-        </w:rPr>
-        <w:t>Trouver le sous tableau contigu avec le maximum. Soit un tableau [-2,-3,-1,-5], le sous tableau contigu devra être [-1] et la somme maximum devra être -1 car la somme devra être réinitialisée dans le cas où elle est négative</w:t>
-      </w:r>
-    </w:p>
-    <w:p>
-      <w:pPr>
-        <w:rPr>
-          <w:lang w:val="fr-FR"/>
-        </w:rPr>
-      </w:pPr>
-      <w:r>
-        <w:rPr>
-          <w:b/>
-          <w:u w:val="single"/>
-          <w:lang w:val="fr-FR"/>
-        </w:rPr>
-        <w:t>Solution :</w:t>
-      </w:r>
-      <w:r>
-        <w:rPr>
-          <w:b/>
-          <w:lang w:val="fr-FR"/>
-        </w:rPr>
-        <w:t xml:space="preserve"> </w:t>
-      </w:r>
-      <w:r>
-        <w:rPr>
-          <w:lang w:val="fr-FR"/>
-        </w:rPr>
-        <w:t xml:space="preserve">L’algorithme </w:t>
-      </w:r>
-      <w:r>
-        <w:rPr>
-          <w:lang w:val="fr-FR"/>
-        </w:rPr>
-        <w:t>de Kadane prends en paramètre un tableau et calcule la somme maximale des éléments le comportant. Pendant le parcours, si la somme devient négative elle est réinitialisée</w:t>
-      </w:r>
-      <w:r>
-        <w:rPr>
-          <w:lang w:val="fr-FR"/>
-        </w:rPr>
-        <w:t>.</w:t>
-      </w:r>
-      <w:r>
-        <w:rPr>
-          <w:lang w:val="fr-FR"/>
-        </w:rPr>
-        <w:t xml:space="preserve"> Le résultat étant le sous tableau ayant le sous tableau contigu avec la somme maximum.</w:t>
-      </w:r>
-    </w:p>
-    <w:p>
-      <w:pPr>
-        <w:rPr>
-          <w:lang w:val="fr-FR"/>
-        </w:rPr>
-      </w:pPr>
-      <w:r>
-        <w:rPr>
-          <w:b/>
-          <w:u w:val="single"/>
-          <w:lang w:val="fr-FR"/>
-        </w:rPr>
-        <w:t>Résultat</w:t>
-      </w:r>
-      <w:r>
-        <w:rPr>
-          <w:u w:val="single"/>
-          <w:lang w:val="fr-FR"/>
-        </w:rPr>
-        <w:t> </w:t>
-      </w:r>
-      <w:r>
-        <w:rPr>
-          <w:b/>
-          <w:u w:val="single"/>
-          <w:lang w:val="fr-FR"/>
-        </w:rPr>
-        <w:t>:</w:t>
-      </w:r>
-      <w:r>
-        <w:rPr>
-          <w:lang w:val="fr-FR"/>
-        </w:rPr>
-        <w:t xml:space="preserve"> </w:t>
-      </w:r>
-      <w:r>
-        <w:rPr>
-          <w:lang w:val="fr-FR"/>
-        </w:rPr>
-        <w:t xml:space="preserve">Pour le tableau </w:t>
-      </w:r>
-      <w:r>
-        <w:rPr>
-          <w:lang w:val="fr-FR"/>
-        </w:rPr>
-        <w:t xml:space="preserve">[-2,-3,-1,-5] le sous tableau contigu est [-1] et la somme maximale est -1 ; Pour le tableau [5,4,-1,7,-8] le sous tableau contigu est [5,4,-1,7] la somme maximale est 15 </w:t>
-      </w:r>
-    </w:p>
-    <w:p>
-      <w:pPr>
-        <w:rPr>
-          <w:lang w:val="fr-FR"/>
-        </w:rPr>
-      </w:pPr>
-      <w:r>
-        <w:rPr>
-          <w:b/>
-          <w:u w:val="single"/>
-          <w:lang w:val="fr-FR"/>
-        </w:rPr>
-        <w:t>Conclusion :</w:t>
-      </w:r>
-      <w:r>
-        <w:rPr>
-          <w:b/>
-          <w:lang w:val="fr-FR"/>
-        </w:rPr>
-        <w:t xml:space="preserve">  </w:t>
-      </w:r>
-      <w:r>
-        <w:rPr>
-          <w:lang w:val="fr-FR"/>
-        </w:rPr>
-        <w:t>L'algorithme de Kadane permet de trouver efficacement le sous-tableau contigu avec la somme maximale en une seule passe sur le tableau, offrant une complexité temporelle de O(n)</w:t>
-      </w:r>
-      <w:r>
-        <w:rPr>
-          <w:lang w:val="fr-FR"/>
-        </w:rPr>
-        <w:t>.</w:t>
-      </w:r>
-    </w:p>
-    <w:p>
-      <w:pPr>
-        <w:rPr>
-          <w:b/>
-          <w:u w:val="single"/>
-          <w:lang w:val="fr-FR"/>
-        </w:rPr>
-      </w:pPr>
-      <w:r>
-        <w:rPr>
-          <w:b/>
-          <w:u w:val="single"/>
-          <w:lang w:val="fr-FR"/>
-        </w:rPr>
-        <w:t>Dépôt git :</w:t>
-      </w:r>
-    </w:p>
-    <w:p>
-      <w:pPr>
-        <w:rPr>
-          <w:lang w:val="fr-FR"/>
-        </w:rPr>
-      </w:pPr>
-    </w:p>
-    <w:p>
-      <w:pPr>
-        <w:rPr>
-          <w:lang w:val="fr-FR"/>
-        </w:rPr>
-      </w:pPr>
     </w:p>
     <w:p>
       <w:pPr>

</xml_diff>